<commit_message>
Add character styles for word-level classification in DOCX
Users can now classify individual words/phrases within paragraphs:
- New "Inline" character styles: Confidential Inline, Secret Inline, TopSecret Inline
- Parser detects both paragraph styles (whole paragraphs) and character styles (words)
- Updated template with inline style instructions and examples
- Updated documentation explaining both approaches

Paragraph styles: Select paragraph → Apply style
Character styles: Select word/phrase → Apply "X Inline" style

🤖 Generated with [Claude Code](https://claude.com/claude-code)

Co-Authored-By: Claude Opus 4.5 <noreply@anthropic.com>
</commit_message>
<xml_diff>
--- a/company-admin-portal/public/templates/classified-document-template.docx
+++ b/company-admin-portal/public/templates/classified-document-template.docx
@@ -213,7 +213,7 @@
     </w:p>
     <w:p>
       <w:pPr>
-        <w:spacing w:after="200"/>
+        <w:spacing w:after="300"/>
       </w:pPr>
       <w:r>
         <w:rPr>
@@ -231,6 +231,145 @@
           <w:szCs w:val="24"/>
         </w:rPr>
         <w:t xml:space="preserve"> - Maximum classification</w:t>
+      </w:r>
+    </w:p>
+    <w:p>
+      <w:pPr>
+        <w:pStyle w:val="Heading2"/>
+        <w:spacing w:before="200" w:after="150"/>
+      </w:pPr>
+      <w:r>
+        <w:rPr>
+          <w:b/>
+          <w:bCs/>
+          <w:color w:val="7B1FA2"/>
+          <w:sz w:val="28"/>
+          <w:szCs w:val="28"/>
+        </w:rPr>
+        <w:t xml:space="preserve">For Individual Words/Phrases (Inline Styles)</w:t>
+      </w:r>
+    </w:p>
+    <w:p>
+      <w:pPr>
+        <w:spacing w:after="100"/>
+      </w:pPr>
+      <w:r>
+        <w:rPr>
+          <w:sz w:val="24"/>
+          <w:szCs w:val="24"/>
+        </w:rPr>
+        <w:t xml:space="preserve">Need to classify just a word or phrase within a paragraph? Use the </w:t>
+      </w:r>
+      <w:r>
+        <w:rPr>
+          <w:b/>
+          <w:bCs/>
+          <w:sz w:val="24"/>
+          <w:szCs w:val="24"/>
+        </w:rPr>
+        <w:t xml:space="preserve">Inline</w:t>
+      </w:r>
+      <w:r>
+        <w:rPr>
+          <w:sz w:val="24"/>
+          <w:szCs w:val="24"/>
+        </w:rPr>
+        <w:t xml:space="preserve"> styles:</w:t>
+      </w:r>
+    </w:p>
+    <w:p>
+      <w:pPr>
+        <w:spacing w:after="150"/>
+      </w:pPr>
+      <w:r>
+        <w:rPr>
+          <w:b/>
+          <w:bCs/>
+          <w:color w:val="2196F3"/>
+          <w:sz w:val="24"/>
+          <w:szCs w:val="24"/>
+        </w:rPr>
+        <w:t xml:space="preserve">    • Confidential Inline</w:t>
+      </w:r>
+      <w:r>
+        <w:rPr>
+          <w:sz w:val="24"/>
+          <w:szCs w:val="24"/>
+        </w:rPr>
+        <w:t xml:space="preserve">, </w:t>
+      </w:r>
+      <w:r>
+        <w:rPr>
+          <w:b/>
+          <w:bCs/>
+          <w:color w:val="FF9800"/>
+          <w:sz w:val="24"/>
+          <w:szCs w:val="24"/>
+        </w:rPr>
+        <w:t xml:space="preserve">Secret Inline</w:t>
+      </w:r>
+      <w:r>
+        <w:rPr>
+          <w:sz w:val="24"/>
+          <w:szCs w:val="24"/>
+        </w:rPr>
+        <w:t xml:space="preserve">, </w:t>
+      </w:r>
+      <w:r>
+        <w:rPr>
+          <w:b/>
+          <w:bCs/>
+          <w:color w:val="F44336"/>
+          <w:sz w:val="24"/>
+          <w:szCs w:val="24"/>
+        </w:rPr>
+        <w:t xml:space="preserve">TopSecret Inline</w:t>
+      </w:r>
+    </w:p>
+    <w:p>
+      <w:pPr>
+        <w:spacing w:after="100"/>
+      </w:pPr>
+      <w:r>
+        <w:rPr>
+          <w:color w:val="666666"/>
+          <w:sz w:val="22"/>
+          <w:szCs w:val="22"/>
+        </w:rPr>
+        <w:t xml:space="preserve">Example: "The meeting is at </w:t>
+      </w:r>
+      <w:r>
+        <w:rPr>
+          <w:b/>
+          <w:bCs/>
+          <w:color w:val="E65100"/>
+          <w:sz w:val="22"/>
+          <w:szCs w:val="22"/>
+        </w:rPr>
+        <w:t xml:space="preserve">3pm in Room 42</w:t>
+      </w:r>
+      <w:r>
+        <w:rPr>
+          <w:color w:val="666666"/>
+          <w:sz w:val="22"/>
+          <w:szCs w:val="22"/>
+        </w:rPr>
+        <w:t xml:space="preserve"> - bring coffee."</w:t>
+      </w:r>
+    </w:p>
+    <w:p>
+      <w:pPr>
+        <w:spacing w:after="250"/>
+      </w:pPr>
+      <w:r>
+        <w:rPr>
+          <w:i/>
+          <w:iCs/>
+          <w:color w:val="999999"/>
+          <w:sz w:val="20"/>
+          <w:szCs w:val="20"/>
+        </w:rPr>
+        <w:t xml:space="preserve">(Select "3pm in Room 42" → Apply "Secret Inline" style)</w:t>
       </w:r>
     </w:p>
     <w:p>
@@ -859,5 +998,57 @@
       <w:szCs w:val="24"/>
     </w:rPr>
   </w:style>
+  <w:style w:type="character" w:styleId="UnclassifiedInline">
+    <w:name w:val="Unclassified Inline"/>
+    <w:basedOn w:val="DefaultParagraphFont"/>
+    <w:uiPriority w:val="99"/>
+    <w:unhideWhenUsed/>
+    <w:qFormat/>
+    <w:rPr>
+      <w:b/>
+      <w:bCs/>
+      <w:color w:val="1B5E20"/>
+      <w:shd w:color="E8F5E9" w:val="solid"/>
+    </w:rPr>
+  </w:style>
+  <w:style w:type="character" w:styleId="ConfidentialInline">
+    <w:name w:val="Confidential Inline"/>
+    <w:basedOn w:val="DefaultParagraphFont"/>
+    <w:uiPriority w:val="99"/>
+    <w:unhideWhenUsed/>
+    <w:qFormat/>
+    <w:rPr>
+      <w:b/>
+      <w:bCs/>
+      <w:color w:val="0D47A1"/>
+      <w:shd w:color="E3F2FD" w:val="solid"/>
+    </w:rPr>
+  </w:style>
+  <w:style w:type="character" w:styleId="SecretInline">
+    <w:name w:val="Secret Inline"/>
+    <w:basedOn w:val="DefaultParagraphFont"/>
+    <w:uiPriority w:val="99"/>
+    <w:unhideWhenUsed/>
+    <w:qFormat/>
+    <w:rPr>
+      <w:b/>
+      <w:bCs/>
+      <w:color w:val="E65100"/>
+      <w:shd w:color="FFF3E0" w:val="solid"/>
+    </w:rPr>
+  </w:style>
+  <w:style w:type="character" w:styleId="TopSecretInline">
+    <w:name w:val="TopSecret Inline"/>
+    <w:basedOn w:val="DefaultParagraphFont"/>
+    <w:uiPriority w:val="99"/>
+    <w:unhideWhenUsed/>
+    <w:qFormat/>
+    <w:rPr>
+      <w:b/>
+      <w:bCs/>
+      <w:color w:val="B71C1C"/>
+      <w:shd w:color="FFEBEE" w:val="solid"/>
+    </w:rPr>
+  </w:style>
 </w:styles>
 </file>
</xml_diff>